<commit_message>
update software requirements specifications
</commit_message>
<xml_diff>
--- a/Software Requirements Specifications.docx
+++ b/Software Requirements Specifications.docx
@@ -34,21 +34,11 @@
         <w:pStyle w:val="Title"/>
         <w:jc w:val="right"/>
       </w:pPr>
-      <w:r>
-        <w:fldChar w:fldCharType="begin"/>
-      </w:r>
-      <w:r>
-        <w:instrText xml:space="preserve"> TITLE  \* MERGEFORMAT </w:instrText>
-      </w:r>
-      <w:r>
-        <w:fldChar w:fldCharType="separate"/>
-      </w:r>
-      <w:r>
-        <w:t>Software Requirements Specifications</w:t>
-      </w:r>
-      <w:r>
-        <w:fldChar w:fldCharType="end"/>
-      </w:r>
+      <w:fldSimple w:instr=" TITLE  \* MERGEFORMAT ">
+        <w:r>
+          <w:t>Software Requirements Specifications</w:t>
+        </w:r>
+      </w:fldSimple>
     </w:p>
     <w:p>
       <w:pPr>
@@ -1778,22 +1768,11 @@
       <w:r>
         <w:br w:type="page"/>
       </w:r>
-      <w:r>
-        <w:lastRenderedPageBreak/>
-        <w:fldChar w:fldCharType="begin"/>
-      </w:r>
-      <w:r>
-        <w:instrText xml:space="preserve"> TITLE  \* MERGEFORMAT </w:instrText>
-      </w:r>
-      <w:r>
-        <w:fldChar w:fldCharType="separate"/>
-      </w:r>
-      <w:r>
-        <w:t>Software Requirements Specifications</w:t>
-      </w:r>
-      <w:r>
-        <w:fldChar w:fldCharType="end"/>
-      </w:r>
+      <w:fldSimple w:instr=" TITLE  \* MERGEFORMAT ">
+        <w:r>
+          <w:t>Software Requirements Specifications</w:t>
+        </w:r>
+      </w:fldSimple>
       <w:r>
         <w:t xml:space="preserve"> </w:t>
       </w:r>
@@ -1914,6 +1893,11 @@
     </w:p>
     <w:p>
       <w:pPr>
+        <w:pStyle w:val="BodyText"/>
+      </w:pPr>
+    </w:p>
+    <w:p>
+      <w:pPr>
         <w:pStyle w:val="Heading2"/>
       </w:pPr>
       <w:bookmarkStart w:id="1" w:name="_Toc5537888"/>
@@ -1952,6 +1936,22 @@
     </w:p>
     <w:p>
       <w:pPr>
+        <w:pStyle w:val="BodyText"/>
+      </w:pPr>
+    </w:p>
+    <w:p>
+      <w:pPr>
+        <w:pStyle w:val="BodyText"/>
+      </w:pPr>
+      <w:r>
+        <w:t xml:space="preserve">The purpose of this SRS is to explain the behavior of the calculator. It </w:t>
+      </w:r>
+      <w:r>
+        <w:t xml:space="preserve">describes what the calculator needs as well as the intended users that it will be directed toward.  </w:t>
+      </w:r>
+    </w:p>
+    <w:p>
+      <w:pPr>
         <w:pStyle w:val="Heading2"/>
       </w:pPr>
       <w:bookmarkStart w:id="2" w:name="_Toc5537889"/>
@@ -1980,6 +1980,35 @@
     </w:p>
     <w:p>
       <w:pPr>
+        <w:pStyle w:val="BodyText"/>
+      </w:pPr>
+      <w:r>
+        <w:t xml:space="preserve">The SRS applies to </w:t>
+      </w:r>
+      <w:r>
+        <w:t>the Calculator, which is made to parse, and calculate mathematical expressions. It provide</w:t>
+      </w:r>
+      <w:r>
+        <w:t>s</w:t>
+      </w:r>
+      <w:r>
+        <w:t xml:space="preserve"> the user with the ability to calculate </w:t>
+      </w:r>
+      <w:r>
+        <w:t xml:space="preserve">basic arithmetic with operators using a user interface in the command line. </w:t>
+      </w:r>
+      <w:r>
+        <w:t xml:space="preserve">The calculator is designed for users who want a simple and minimalistic calculator through </w:t>
+      </w:r>
+      <w:r>
+        <w:t>a command</w:t>
+      </w:r>
+      <w:r>
+        <w:t xml:space="preserve"> line interface. </w:t>
+      </w:r>
+    </w:p>
+    <w:p>
+      <w:pPr>
         <w:pStyle w:val="Heading2"/>
       </w:pPr>
       <w:bookmarkStart w:id="3" w:name="_Toc5537890"/>
@@ -2008,10 +2037,61 @@
     </w:p>
     <w:p>
       <w:pPr>
+        <w:pStyle w:val="BodyText"/>
+      </w:pPr>
+    </w:p>
+    <w:p>
+      <w:pPr>
+        <w:pStyle w:val="BodyText"/>
+      </w:pPr>
+      <w:r>
+        <w:t xml:space="preserve">Calculator: The program itself </w:t>
+      </w:r>
+    </w:p>
+    <w:p>
+      <w:pPr>
+        <w:pStyle w:val="BodyText"/>
+      </w:pPr>
+      <w:r>
+        <w:t xml:space="preserve">UI: User interface </w:t>
+      </w:r>
+    </w:p>
+    <w:p>
+      <w:pPr>
+        <w:pStyle w:val="BodyText"/>
+      </w:pPr>
+      <w:proofErr w:type="spellStart"/>
+      <w:r>
+        <w:t>IfN</w:t>
+      </w:r>
+      <w:proofErr w:type="spellEnd"/>
+      <w:r>
+        <w:t>: Infix Notation</w:t>
+      </w:r>
+    </w:p>
+    <w:p>
+      <w:pPr>
+        <w:pStyle w:val="BodyText"/>
+      </w:pPr>
+      <w:r>
+        <w:t>PN: Postfix Notation</w:t>
+      </w:r>
+    </w:p>
+    <w:p>
+      <w:pPr>
+        <w:pStyle w:val="BodyText"/>
+      </w:pPr>
+      <w:r>
+        <w:t>EXPR: Expression</w:t>
+      </w:r>
+    </w:p>
+    <w:p>
+      <w:pPr>
         <w:pStyle w:val="Heading2"/>
       </w:pPr>
       <w:bookmarkStart w:id="4" w:name="_Toc5537891"/>
       <w:r>
+        <w:lastRenderedPageBreak/>
         <w:t>References</w:t>
       </w:r>
       <w:bookmarkEnd w:id="4"/>
@@ -2036,6 +2116,19 @@
     </w:p>
     <w:p>
       <w:pPr>
+        <w:pStyle w:val="BodyText"/>
+      </w:pPr>
+    </w:p>
+    <w:p>
+      <w:pPr>
+        <w:pStyle w:val="BodyText"/>
+      </w:pPr>
+      <w:r>
+        <w:t xml:space="preserve">N/A – no references at this moment </w:t>
+      </w:r>
+    </w:p>
+    <w:p>
+      <w:pPr>
         <w:pStyle w:val="Heading2"/>
       </w:pPr>
       <w:bookmarkStart w:id="5" w:name="_Toc5537892"/>
@@ -2064,6 +2157,38 @@
     </w:p>
     <w:p>
       <w:pPr>
+        <w:pStyle w:val="BodyText"/>
+      </w:pPr>
+    </w:p>
+    <w:p>
+      <w:pPr>
+        <w:pStyle w:val="BodyText"/>
+      </w:pPr>
+      <w:r>
+        <w:t xml:space="preserve">The rest of the SRS will contain the overall description which will </w:t>
+      </w:r>
+      <w:r>
+        <w:t xml:space="preserve">detail the general factors which affect the calculator software and its requirements. It will then </w:t>
+      </w:r>
+      <w:r>
+        <w:t xml:space="preserve">go into detail about the specific requirements that are needed to create the calculator. It will then classify the functional requirements in a table format and categorize them by type. Lastly, the appendices are available </w:t>
+      </w:r>
+      <w:r>
+        <w:t xml:space="preserve">for further reading. </w:t>
+      </w:r>
+    </w:p>
+    <w:p>
+      <w:pPr>
+        <w:pStyle w:val="BodyText"/>
+      </w:pPr>
+    </w:p>
+    <w:p>
+      <w:pPr>
+        <w:pStyle w:val="BodyText"/>
+      </w:pPr>
+    </w:p>
+    <w:p>
+      <w:pPr>
         <w:pStyle w:val="Heading1"/>
       </w:pPr>
       <w:r>
@@ -2288,23 +2413,7 @@
         <w:t>SRS</w:t>
       </w:r>
       <w:r>
-        <w:t xml:space="preserve"> package and thought should be given to the organization of this section. This section is typically organized by </w:t>
-      </w:r>
-      <w:proofErr w:type="gramStart"/>
-      <w:r>
-        <w:t>feature</w:t>
-      </w:r>
-      <w:proofErr w:type="gramEnd"/>
-      <w:r>
-        <w:t xml:space="preserve">, but alternative organization methods may also be </w:t>
-      </w:r>
-      <w:proofErr w:type="gramStart"/>
-      <w:r>
-        <w:t>appropriate;</w:t>
-      </w:r>
-      <w:proofErr w:type="gramEnd"/>
-      <w:r>
-        <w:t xml:space="preserve"> for example, organization by user or organization by subsystem. Functional requirements may include feature sets, capabilities, and security.</w:t>
+        <w:t xml:space="preserve"> package and thought should be given to the organization of this section. This section is typically organized by feature, but alternative organization methods may also be appropriate; for example, organization by user or organization by subsystem. Functional requirements may include feature sets, capabilities, and security.</w:t>
       </w:r>
     </w:p>
     <w:p>
@@ -2354,15 +2463,7 @@
         <w:pStyle w:val="InfoBlue"/>
       </w:pPr>
       <w:r>
-        <w:t xml:space="preserve">[In use-case modeling, the use cases often define </w:t>
-      </w:r>
-      <w:proofErr w:type="gramStart"/>
-      <w:r>
-        <w:t>the majority of</w:t>
-      </w:r>
-      <w:proofErr w:type="gramEnd"/>
-      <w:r>
-        <w:t xml:space="preserve"> the functional requirements of the system, along with some non-functional requirements.]</w:t>
+        <w:t>[In use-case modeling, the use cases often define the majority of the functional requirements of the system, along with some non-functional requirements.]</w:t>
       </w:r>
     </w:p>
     <w:p>
@@ -2654,15 +2755,7 @@
         <w:t>SRS</w:t>
       </w:r>
       <w:r>
-        <w:t xml:space="preserve"> should explicitly state </w:t>
-      </w:r>
-      <w:proofErr w:type="gramStart"/>
-      <w:r>
-        <w:t>whether or not</w:t>
-      </w:r>
-      <w:proofErr w:type="gramEnd"/>
-      <w:r>
-        <w:t xml:space="preserve"> the appendices are to be considered part of the requirements]</w:t>
+        <w:t xml:space="preserve"> should explicitly state whether or not the appendices are to be considered part of the requirements]</w:t>
       </w:r>
     </w:p>
     <w:p>
@@ -2828,21 +2921,11 @@
           <w:r>
             <w:sym w:font="Symbol" w:char="F0D3"/>
           </w:r>
-          <w:r>
-            <w:fldChar w:fldCharType="begin"/>
-          </w:r>
-          <w:r>
-            <w:instrText xml:space="preserve"> DOCPROPERTY "Company"  \* MERGEFORMAT </w:instrText>
-          </w:r>
-          <w:r>
-            <w:fldChar w:fldCharType="separate"/>
-          </w:r>
-          <w:r>
-            <w:t>&lt;Company Name&gt;</w:t>
-          </w:r>
-          <w:r>
-            <w:fldChar w:fldCharType="end"/>
-          </w:r>
+          <w:fldSimple w:instr=" DOCPROPERTY &quot;Company&quot;  \* MERGEFORMAT ">
+            <w:r>
+              <w:t>&lt;Company Name&gt;</w:t>
+            </w:r>
+          </w:fldSimple>
           <w:r>
             <w:t xml:space="preserve">, </w:t>
           </w:r>
@@ -3143,21 +3226,11 @@
           <w:tcW w:w="6379" w:type="dxa"/>
         </w:tcPr>
         <w:p>
-          <w:r>
-            <w:fldChar w:fldCharType="begin"/>
-          </w:r>
-          <w:r>
-            <w:instrText xml:space="preserve"> TITLE  \* MERGEFORMAT </w:instrText>
-          </w:r>
-          <w:r>
-            <w:fldChar w:fldCharType="separate"/>
-          </w:r>
-          <w:r>
-            <w:t>Software Requirements Specifications</w:t>
-          </w:r>
-          <w:r>
-            <w:fldChar w:fldCharType="end"/>
-          </w:r>
+          <w:fldSimple w:instr=" TITLE  \* MERGEFORMAT ">
+            <w:r>
+              <w:t>Software Requirements Specifications</w:t>
+            </w:r>
+          </w:fldSimple>
         </w:p>
       </w:tc>
       <w:tc>
@@ -3301,352 +3374,6 @@
     </w:lvl>
   </w:abstractNum>
   <w:abstractNum w:abstractNumId="1" w15:restartNumberingAfterBreak="0">
-    <w:nsid w:val="FFFFFFFE"/>
-    <w:multiLevelType w:val="singleLevel"/>
-    <w:tmpl w:val="FFFFFFFF"/>
-    <w:lvl w:ilvl="0">
-      <w:numFmt w:val="decimal"/>
-      <w:lvlText w:val="*"/>
-      <w:lvlJc w:val="left"/>
-    </w:lvl>
-  </w:abstractNum>
-  <w:abstractNum w:abstractNumId="2" w15:restartNumberingAfterBreak="0">
-    <w:nsid w:val="00224753"/>
-    <w:multiLevelType w:val="singleLevel"/>
-    <w:tmpl w:val="04090001"/>
-    <w:lvl w:ilvl="0">
-      <w:start w:val="1"/>
-      <w:numFmt w:val="bullet"/>
-      <w:lvlText w:val=""/>
-      <w:lvlJc w:val="left"/>
-      <w:pPr>
-        <w:tabs>
-          <w:tab w:val="num" w:pos="360"/>
-        </w:tabs>
-        <w:ind w:left="360" w:hanging="360"/>
-      </w:pPr>
-      <w:rPr>
-        <w:rFonts w:ascii="Symbol" w:hAnsi="Symbol" w:hint="default"/>
-      </w:rPr>
-    </w:lvl>
-  </w:abstractNum>
-  <w:abstractNum w:abstractNumId="3" w15:restartNumberingAfterBreak="0">
-    <w:nsid w:val="03EC30BD"/>
-    <w:multiLevelType w:val="hybridMultilevel"/>
-    <w:tmpl w:val="E4C2812E"/>
-    <w:lvl w:ilvl="0" w:tplc="1F5ED464">
-      <w:start w:val="1"/>
-      <w:numFmt w:val="bullet"/>
-      <w:lvlText w:val=""/>
-      <w:lvlJc w:val="left"/>
-      <w:pPr>
-        <w:tabs>
-          <w:tab w:val="num" w:pos="1483"/>
-        </w:tabs>
-        <w:ind w:left="1483" w:hanging="360"/>
-      </w:pPr>
-      <w:rPr>
-        <w:rFonts w:ascii="Symbol" w:hAnsi="Symbol" w:hint="default"/>
-      </w:rPr>
-    </w:lvl>
-    <w:lvl w:ilvl="1" w:tplc="04090003">
-      <w:start w:val="1"/>
-      <w:numFmt w:val="bullet"/>
-      <w:lvlText w:val="o"/>
-      <w:lvlJc w:val="left"/>
-      <w:pPr>
-        <w:tabs>
-          <w:tab w:val="num" w:pos="1438"/>
-        </w:tabs>
-        <w:ind w:left="1438" w:hanging="360"/>
-      </w:pPr>
-      <w:rPr>
-        <w:rFonts w:ascii="Courier New" w:hAnsi="Courier New" w:hint="default"/>
-      </w:rPr>
-    </w:lvl>
-    <w:lvl w:ilvl="2" w:tplc="04090005" w:tentative="1">
-      <w:start w:val="1"/>
-      <w:numFmt w:val="bullet"/>
-      <w:lvlText w:val=""/>
-      <w:lvlJc w:val="left"/>
-      <w:pPr>
-        <w:tabs>
-          <w:tab w:val="num" w:pos="2158"/>
-        </w:tabs>
-        <w:ind w:left="2158" w:hanging="360"/>
-      </w:pPr>
-      <w:rPr>
-        <w:rFonts w:ascii="Wingdings" w:hAnsi="Wingdings" w:hint="default"/>
-      </w:rPr>
-    </w:lvl>
-    <w:lvl w:ilvl="3" w:tplc="04090001" w:tentative="1">
-      <w:start w:val="1"/>
-      <w:numFmt w:val="bullet"/>
-      <w:lvlText w:val=""/>
-      <w:lvlJc w:val="left"/>
-      <w:pPr>
-        <w:tabs>
-          <w:tab w:val="num" w:pos="2878"/>
-        </w:tabs>
-        <w:ind w:left="2878" w:hanging="360"/>
-      </w:pPr>
-      <w:rPr>
-        <w:rFonts w:ascii="Symbol" w:hAnsi="Symbol" w:hint="default"/>
-      </w:rPr>
-    </w:lvl>
-    <w:lvl w:ilvl="4" w:tplc="04090003" w:tentative="1">
-      <w:start w:val="1"/>
-      <w:numFmt w:val="bullet"/>
-      <w:lvlText w:val="o"/>
-      <w:lvlJc w:val="left"/>
-      <w:pPr>
-        <w:tabs>
-          <w:tab w:val="num" w:pos="3598"/>
-        </w:tabs>
-        <w:ind w:left="3598" w:hanging="360"/>
-      </w:pPr>
-      <w:rPr>
-        <w:rFonts w:ascii="Courier New" w:hAnsi="Courier New" w:hint="default"/>
-      </w:rPr>
-    </w:lvl>
-    <w:lvl w:ilvl="5" w:tplc="04090005" w:tentative="1">
-      <w:start w:val="1"/>
-      <w:numFmt w:val="bullet"/>
-      <w:lvlText w:val=""/>
-      <w:lvlJc w:val="left"/>
-      <w:pPr>
-        <w:tabs>
-          <w:tab w:val="num" w:pos="4318"/>
-        </w:tabs>
-        <w:ind w:left="4318" w:hanging="360"/>
-      </w:pPr>
-      <w:rPr>
-        <w:rFonts w:ascii="Wingdings" w:hAnsi="Wingdings" w:hint="default"/>
-      </w:rPr>
-    </w:lvl>
-    <w:lvl w:ilvl="6" w:tplc="04090001" w:tentative="1">
-      <w:start w:val="1"/>
-      <w:numFmt w:val="bullet"/>
-      <w:lvlText w:val=""/>
-      <w:lvlJc w:val="left"/>
-      <w:pPr>
-        <w:tabs>
-          <w:tab w:val="num" w:pos="5038"/>
-        </w:tabs>
-        <w:ind w:left="5038" w:hanging="360"/>
-      </w:pPr>
-      <w:rPr>
-        <w:rFonts w:ascii="Symbol" w:hAnsi="Symbol" w:hint="default"/>
-      </w:rPr>
-    </w:lvl>
-    <w:lvl w:ilvl="7" w:tplc="04090003" w:tentative="1">
-      <w:start w:val="1"/>
-      <w:numFmt w:val="bullet"/>
-      <w:lvlText w:val="o"/>
-      <w:lvlJc w:val="left"/>
-      <w:pPr>
-        <w:tabs>
-          <w:tab w:val="num" w:pos="5758"/>
-        </w:tabs>
-        <w:ind w:left="5758" w:hanging="360"/>
-      </w:pPr>
-      <w:rPr>
-        <w:rFonts w:ascii="Courier New" w:hAnsi="Courier New" w:hint="default"/>
-      </w:rPr>
-    </w:lvl>
-    <w:lvl w:ilvl="8" w:tplc="04090005" w:tentative="1">
-      <w:start w:val="1"/>
-      <w:numFmt w:val="bullet"/>
-      <w:lvlText w:val=""/>
-      <w:lvlJc w:val="left"/>
-      <w:pPr>
-        <w:tabs>
-          <w:tab w:val="num" w:pos="6478"/>
-        </w:tabs>
-        <w:ind w:left="6478" w:hanging="360"/>
-      </w:pPr>
-      <w:rPr>
-        <w:rFonts w:ascii="Wingdings" w:hAnsi="Wingdings" w:hint="default"/>
-      </w:rPr>
-    </w:lvl>
-  </w:abstractNum>
-  <w:abstractNum w:abstractNumId="4" w15:restartNumberingAfterBreak="0">
-    <w:nsid w:val="0A117094"/>
-    <w:multiLevelType w:val="singleLevel"/>
-    <w:tmpl w:val="04090001"/>
-    <w:lvl w:ilvl="0">
-      <w:start w:val="1"/>
-      <w:numFmt w:val="bullet"/>
-      <w:lvlText w:val=""/>
-      <w:lvlJc w:val="left"/>
-      <w:pPr>
-        <w:tabs>
-          <w:tab w:val="num" w:pos="360"/>
-        </w:tabs>
-        <w:ind w:left="360" w:hanging="360"/>
-      </w:pPr>
-      <w:rPr>
-        <w:rFonts w:ascii="Symbol" w:hAnsi="Symbol" w:hint="default"/>
-      </w:rPr>
-    </w:lvl>
-  </w:abstractNum>
-  <w:abstractNum w:abstractNumId="5" w15:restartNumberingAfterBreak="0">
-    <w:nsid w:val="17CB6DC4"/>
-    <w:multiLevelType w:val="singleLevel"/>
-    <w:tmpl w:val="04090001"/>
-    <w:lvl w:ilvl="0">
-      <w:start w:val="1"/>
-      <w:numFmt w:val="bullet"/>
-      <w:lvlText w:val=""/>
-      <w:lvlJc w:val="left"/>
-      <w:pPr>
-        <w:tabs>
-          <w:tab w:val="num" w:pos="360"/>
-        </w:tabs>
-        <w:ind w:left="360" w:hanging="360"/>
-      </w:pPr>
-      <w:rPr>
-        <w:rFonts w:ascii="Symbol" w:hAnsi="Symbol" w:hint="default"/>
-      </w:rPr>
-    </w:lvl>
-  </w:abstractNum>
-  <w:abstractNum w:abstractNumId="6" w15:restartNumberingAfterBreak="0">
-    <w:nsid w:val="185E023B"/>
-    <w:multiLevelType w:val="hybridMultilevel"/>
-    <w:tmpl w:val="BBFAF48A"/>
-    <w:lvl w:ilvl="0" w:tplc="669E317C">
-      <w:start w:val="1"/>
-      <w:numFmt w:val="lowerLetter"/>
-      <w:lvlText w:val="%1)"/>
-      <w:lvlJc w:val="left"/>
-      <w:pPr>
-        <w:tabs>
-          <w:tab w:val="num" w:pos="1125"/>
-        </w:tabs>
-        <w:ind w:left="1125" w:hanging="360"/>
-      </w:pPr>
-      <w:rPr>
-        <w:rFonts w:hint="default"/>
-      </w:rPr>
-    </w:lvl>
-    <w:lvl w:ilvl="1" w:tplc="04090019" w:tentative="1">
-      <w:start w:val="1"/>
-      <w:numFmt w:val="lowerLetter"/>
-      <w:lvlText w:val="%2."/>
-      <w:lvlJc w:val="left"/>
-      <w:pPr>
-        <w:tabs>
-          <w:tab w:val="num" w:pos="1845"/>
-        </w:tabs>
-        <w:ind w:left="1845" w:hanging="360"/>
-      </w:pPr>
-    </w:lvl>
-    <w:lvl w:ilvl="2" w:tplc="0409001B" w:tentative="1">
-      <w:start w:val="1"/>
-      <w:numFmt w:val="lowerRoman"/>
-      <w:lvlText w:val="%3."/>
-      <w:lvlJc w:val="right"/>
-      <w:pPr>
-        <w:tabs>
-          <w:tab w:val="num" w:pos="2565"/>
-        </w:tabs>
-        <w:ind w:left="2565" w:hanging="180"/>
-      </w:pPr>
-    </w:lvl>
-    <w:lvl w:ilvl="3" w:tplc="0409000F" w:tentative="1">
-      <w:start w:val="1"/>
-      <w:numFmt w:val="decimal"/>
-      <w:lvlText w:val="%4."/>
-      <w:lvlJc w:val="left"/>
-      <w:pPr>
-        <w:tabs>
-          <w:tab w:val="num" w:pos="3285"/>
-        </w:tabs>
-        <w:ind w:left="3285" w:hanging="360"/>
-      </w:pPr>
-    </w:lvl>
-    <w:lvl w:ilvl="4" w:tplc="04090019" w:tentative="1">
-      <w:start w:val="1"/>
-      <w:numFmt w:val="lowerLetter"/>
-      <w:lvlText w:val="%5."/>
-      <w:lvlJc w:val="left"/>
-      <w:pPr>
-        <w:tabs>
-          <w:tab w:val="num" w:pos="4005"/>
-        </w:tabs>
-        <w:ind w:left="4005" w:hanging="360"/>
-      </w:pPr>
-    </w:lvl>
-    <w:lvl w:ilvl="5" w:tplc="0409001B" w:tentative="1">
-      <w:start w:val="1"/>
-      <w:numFmt w:val="lowerRoman"/>
-      <w:lvlText w:val="%6."/>
-      <w:lvlJc w:val="right"/>
-      <w:pPr>
-        <w:tabs>
-          <w:tab w:val="num" w:pos="4725"/>
-        </w:tabs>
-        <w:ind w:left="4725" w:hanging="180"/>
-      </w:pPr>
-    </w:lvl>
-    <w:lvl w:ilvl="6" w:tplc="0409000F" w:tentative="1">
-      <w:start w:val="1"/>
-      <w:numFmt w:val="decimal"/>
-      <w:lvlText w:val="%7."/>
-      <w:lvlJc w:val="left"/>
-      <w:pPr>
-        <w:tabs>
-          <w:tab w:val="num" w:pos="5445"/>
-        </w:tabs>
-        <w:ind w:left="5445" w:hanging="360"/>
-      </w:pPr>
-    </w:lvl>
-    <w:lvl w:ilvl="7" w:tplc="04090019" w:tentative="1">
-      <w:start w:val="1"/>
-      <w:numFmt w:val="lowerLetter"/>
-      <w:lvlText w:val="%8."/>
-      <w:lvlJc w:val="left"/>
-      <w:pPr>
-        <w:tabs>
-          <w:tab w:val="num" w:pos="6165"/>
-        </w:tabs>
-        <w:ind w:left="6165" w:hanging="360"/>
-      </w:pPr>
-    </w:lvl>
-    <w:lvl w:ilvl="8" w:tplc="0409001B" w:tentative="1">
-      <w:start w:val="1"/>
-      <w:numFmt w:val="lowerRoman"/>
-      <w:lvlText w:val="%9."/>
-      <w:lvlJc w:val="right"/>
-      <w:pPr>
-        <w:tabs>
-          <w:tab w:val="num" w:pos="6885"/>
-        </w:tabs>
-        <w:ind w:left="6885" w:hanging="180"/>
-      </w:pPr>
-    </w:lvl>
-  </w:abstractNum>
-  <w:abstractNum w:abstractNumId="7" w15:restartNumberingAfterBreak="0">
-    <w:nsid w:val="22443AC4"/>
-    <w:multiLevelType w:val="singleLevel"/>
-    <w:tmpl w:val="12C0ACF8"/>
-    <w:lvl w:ilvl="0">
-      <w:start w:val="1"/>
-      <w:numFmt w:val="bullet"/>
-      <w:lvlText w:val=""/>
-      <w:lvlJc w:val="left"/>
-      <w:pPr>
-        <w:tabs>
-          <w:tab w:val="num" w:pos="360"/>
-        </w:tabs>
-        <w:ind w:left="360" w:hanging="360"/>
-      </w:pPr>
-      <w:rPr>
-        <w:rFonts w:ascii="Symbol" w:hAnsi="Symbol" w:hint="default"/>
-      </w:rPr>
-    </w:lvl>
-  </w:abstractNum>
-  <w:abstractNum w:abstractNumId="8" w15:restartNumberingAfterBreak="0">
     <w:nsid w:val="29AB40F1"/>
     <w:multiLevelType w:val="multilevel"/>
     <w:tmpl w:val="2F6A4596"/>
@@ -3760,1347 +3487,13 @@
       </w:pPr>
     </w:lvl>
   </w:abstractNum>
-  <w:abstractNum w:abstractNumId="9" w15:restartNumberingAfterBreak="0">
-    <w:nsid w:val="2D4B634E"/>
-    <w:multiLevelType w:val="singleLevel"/>
-    <w:tmpl w:val="04090001"/>
-    <w:lvl w:ilvl="0">
-      <w:start w:val="1"/>
-      <w:numFmt w:val="bullet"/>
-      <w:lvlText w:val=""/>
-      <w:lvlJc w:val="left"/>
-      <w:pPr>
-        <w:tabs>
-          <w:tab w:val="num" w:pos="360"/>
-        </w:tabs>
-        <w:ind w:left="360" w:hanging="360"/>
-      </w:pPr>
-      <w:rPr>
-        <w:rFonts w:ascii="Symbol" w:hAnsi="Symbol" w:hint="default"/>
-      </w:rPr>
-    </w:lvl>
-  </w:abstractNum>
-  <w:abstractNum w:abstractNumId="10" w15:restartNumberingAfterBreak="0">
-    <w:nsid w:val="31DD2C45"/>
-    <w:multiLevelType w:val="singleLevel"/>
-    <w:tmpl w:val="04090001"/>
-    <w:lvl w:ilvl="0">
-      <w:start w:val="1"/>
-      <w:numFmt w:val="bullet"/>
-      <w:lvlText w:val=""/>
-      <w:lvlJc w:val="left"/>
-      <w:pPr>
-        <w:tabs>
-          <w:tab w:val="num" w:pos="360"/>
-        </w:tabs>
-        <w:ind w:left="360" w:hanging="360"/>
-      </w:pPr>
-      <w:rPr>
-        <w:rFonts w:ascii="Symbol" w:hAnsi="Symbol" w:hint="default"/>
-      </w:rPr>
-    </w:lvl>
-  </w:abstractNum>
-  <w:abstractNum w:abstractNumId="11" w15:restartNumberingAfterBreak="0">
-    <w:nsid w:val="32982B51"/>
-    <w:multiLevelType w:val="singleLevel"/>
-    <w:tmpl w:val="04090001"/>
-    <w:lvl w:ilvl="0">
-      <w:start w:val="1"/>
-      <w:numFmt w:val="bullet"/>
-      <w:lvlText w:val=""/>
-      <w:lvlJc w:val="left"/>
-      <w:pPr>
-        <w:tabs>
-          <w:tab w:val="num" w:pos="360"/>
-        </w:tabs>
-        <w:ind w:left="360" w:hanging="360"/>
-      </w:pPr>
-      <w:rPr>
-        <w:rFonts w:ascii="Symbol" w:hAnsi="Symbol" w:hint="default"/>
-      </w:rPr>
-    </w:lvl>
-  </w:abstractNum>
-  <w:abstractNum w:abstractNumId="12" w15:restartNumberingAfterBreak="0">
-    <w:nsid w:val="3375481C"/>
-    <w:multiLevelType w:val="singleLevel"/>
-    <w:tmpl w:val="E6747DA6"/>
-    <w:lvl w:ilvl="0">
-      <w:start w:val="1"/>
-      <w:numFmt w:val="bullet"/>
-      <w:lvlText w:val=""/>
-      <w:lvlJc w:val="left"/>
-      <w:pPr>
-        <w:tabs>
-          <w:tab w:val="num" w:pos="360"/>
-        </w:tabs>
-        <w:ind w:left="360" w:hanging="360"/>
-      </w:pPr>
-      <w:rPr>
-        <w:rFonts w:ascii="Symbol" w:hAnsi="Symbol" w:hint="default"/>
-      </w:rPr>
-    </w:lvl>
-  </w:abstractNum>
-  <w:abstractNum w:abstractNumId="13" w15:restartNumberingAfterBreak="0">
-    <w:nsid w:val="369D5471"/>
-    <w:multiLevelType w:val="singleLevel"/>
-    <w:tmpl w:val="04090001"/>
-    <w:lvl w:ilvl="0">
-      <w:start w:val="1"/>
-      <w:numFmt w:val="bullet"/>
-      <w:lvlText w:val=""/>
-      <w:lvlJc w:val="left"/>
-      <w:pPr>
-        <w:tabs>
-          <w:tab w:val="num" w:pos="360"/>
-        </w:tabs>
-        <w:ind w:left="360" w:hanging="360"/>
-      </w:pPr>
-      <w:rPr>
-        <w:rFonts w:ascii="Symbol" w:hAnsi="Symbol" w:hint="default"/>
-      </w:rPr>
-    </w:lvl>
-  </w:abstractNum>
-  <w:abstractNum w:abstractNumId="14" w15:restartNumberingAfterBreak="0">
-    <w:nsid w:val="40745A96"/>
-    <w:multiLevelType w:val="hybridMultilevel"/>
-    <w:tmpl w:val="F1D879E6"/>
-    <w:lvl w:ilvl="0" w:tplc="1F5ED464">
-      <w:start w:val="1"/>
-      <w:numFmt w:val="bullet"/>
-      <w:lvlText w:val=""/>
-      <w:lvlJc w:val="left"/>
-      <w:pPr>
-        <w:tabs>
-          <w:tab w:val="num" w:pos="1483"/>
-        </w:tabs>
-        <w:ind w:left="1483" w:hanging="360"/>
-      </w:pPr>
-      <w:rPr>
-        <w:rFonts w:ascii="Symbol" w:hAnsi="Symbol" w:hint="default"/>
-      </w:rPr>
-    </w:lvl>
-    <w:lvl w:ilvl="1" w:tplc="04090003">
-      <w:start w:val="1"/>
-      <w:numFmt w:val="bullet"/>
-      <w:lvlText w:val="o"/>
-      <w:lvlJc w:val="left"/>
-      <w:pPr>
-        <w:tabs>
-          <w:tab w:val="num" w:pos="1438"/>
-        </w:tabs>
-        <w:ind w:left="1438" w:hanging="360"/>
-      </w:pPr>
-      <w:rPr>
-        <w:rFonts w:ascii="Courier New" w:hAnsi="Courier New" w:hint="default"/>
-      </w:rPr>
-    </w:lvl>
-    <w:lvl w:ilvl="2" w:tplc="04090005" w:tentative="1">
-      <w:start w:val="1"/>
-      <w:numFmt w:val="bullet"/>
-      <w:lvlText w:val=""/>
-      <w:lvlJc w:val="left"/>
-      <w:pPr>
-        <w:tabs>
-          <w:tab w:val="num" w:pos="2158"/>
-        </w:tabs>
-        <w:ind w:left="2158" w:hanging="360"/>
-      </w:pPr>
-      <w:rPr>
-        <w:rFonts w:ascii="Wingdings" w:hAnsi="Wingdings" w:hint="default"/>
-      </w:rPr>
-    </w:lvl>
-    <w:lvl w:ilvl="3" w:tplc="04090001" w:tentative="1">
-      <w:start w:val="1"/>
-      <w:numFmt w:val="bullet"/>
-      <w:lvlText w:val=""/>
-      <w:lvlJc w:val="left"/>
-      <w:pPr>
-        <w:tabs>
-          <w:tab w:val="num" w:pos="2878"/>
-        </w:tabs>
-        <w:ind w:left="2878" w:hanging="360"/>
-      </w:pPr>
-      <w:rPr>
-        <w:rFonts w:ascii="Symbol" w:hAnsi="Symbol" w:hint="default"/>
-      </w:rPr>
-    </w:lvl>
-    <w:lvl w:ilvl="4" w:tplc="04090003" w:tentative="1">
-      <w:start w:val="1"/>
-      <w:numFmt w:val="bullet"/>
-      <w:lvlText w:val="o"/>
-      <w:lvlJc w:val="left"/>
-      <w:pPr>
-        <w:tabs>
-          <w:tab w:val="num" w:pos="3598"/>
-        </w:tabs>
-        <w:ind w:left="3598" w:hanging="360"/>
-      </w:pPr>
-      <w:rPr>
-        <w:rFonts w:ascii="Courier New" w:hAnsi="Courier New" w:hint="default"/>
-      </w:rPr>
-    </w:lvl>
-    <w:lvl w:ilvl="5" w:tplc="04090005" w:tentative="1">
-      <w:start w:val="1"/>
-      <w:numFmt w:val="bullet"/>
-      <w:lvlText w:val=""/>
-      <w:lvlJc w:val="left"/>
-      <w:pPr>
-        <w:tabs>
-          <w:tab w:val="num" w:pos="4318"/>
-        </w:tabs>
-        <w:ind w:left="4318" w:hanging="360"/>
-      </w:pPr>
-      <w:rPr>
-        <w:rFonts w:ascii="Wingdings" w:hAnsi="Wingdings" w:hint="default"/>
-      </w:rPr>
-    </w:lvl>
-    <w:lvl w:ilvl="6" w:tplc="04090001" w:tentative="1">
-      <w:start w:val="1"/>
-      <w:numFmt w:val="bullet"/>
-      <w:lvlText w:val=""/>
-      <w:lvlJc w:val="left"/>
-      <w:pPr>
-        <w:tabs>
-          <w:tab w:val="num" w:pos="5038"/>
-        </w:tabs>
-        <w:ind w:left="5038" w:hanging="360"/>
-      </w:pPr>
-      <w:rPr>
-        <w:rFonts w:ascii="Symbol" w:hAnsi="Symbol" w:hint="default"/>
-      </w:rPr>
-    </w:lvl>
-    <w:lvl w:ilvl="7" w:tplc="04090003" w:tentative="1">
-      <w:start w:val="1"/>
-      <w:numFmt w:val="bullet"/>
-      <w:lvlText w:val="o"/>
-      <w:lvlJc w:val="left"/>
-      <w:pPr>
-        <w:tabs>
-          <w:tab w:val="num" w:pos="5758"/>
-        </w:tabs>
-        <w:ind w:left="5758" w:hanging="360"/>
-      </w:pPr>
-      <w:rPr>
-        <w:rFonts w:ascii="Courier New" w:hAnsi="Courier New" w:hint="default"/>
-      </w:rPr>
-    </w:lvl>
-    <w:lvl w:ilvl="8" w:tplc="04090005" w:tentative="1">
-      <w:start w:val="1"/>
-      <w:numFmt w:val="bullet"/>
-      <w:lvlText w:val=""/>
-      <w:lvlJc w:val="left"/>
-      <w:pPr>
-        <w:tabs>
-          <w:tab w:val="num" w:pos="6478"/>
-        </w:tabs>
-        <w:ind w:left="6478" w:hanging="360"/>
-      </w:pPr>
-      <w:rPr>
-        <w:rFonts w:ascii="Wingdings" w:hAnsi="Wingdings" w:hint="default"/>
-      </w:rPr>
-    </w:lvl>
-  </w:abstractNum>
-  <w:abstractNum w:abstractNumId="15" w15:restartNumberingAfterBreak="0">
-    <w:nsid w:val="40EC6812"/>
-    <w:multiLevelType w:val="hybridMultilevel"/>
-    <w:tmpl w:val="744284B2"/>
-    <w:lvl w:ilvl="0" w:tplc="1F5ED464">
-      <w:start w:val="1"/>
-      <w:numFmt w:val="bullet"/>
-      <w:lvlText w:val=""/>
-      <w:lvlJc w:val="left"/>
-      <w:pPr>
-        <w:tabs>
-          <w:tab w:val="num" w:pos="1483"/>
-        </w:tabs>
-        <w:ind w:left="1483" w:hanging="360"/>
-      </w:pPr>
-      <w:rPr>
-        <w:rFonts w:ascii="Symbol" w:hAnsi="Symbol" w:hint="default"/>
-      </w:rPr>
-    </w:lvl>
-    <w:lvl w:ilvl="1" w:tplc="04090003">
-      <w:start w:val="1"/>
-      <w:numFmt w:val="bullet"/>
-      <w:lvlText w:val="o"/>
-      <w:lvlJc w:val="left"/>
-      <w:pPr>
-        <w:tabs>
-          <w:tab w:val="num" w:pos="1438"/>
-        </w:tabs>
-        <w:ind w:left="1438" w:hanging="360"/>
-      </w:pPr>
-      <w:rPr>
-        <w:rFonts w:ascii="Courier New" w:hAnsi="Courier New" w:hint="default"/>
-      </w:rPr>
-    </w:lvl>
-    <w:lvl w:ilvl="2" w:tplc="04090005" w:tentative="1">
-      <w:start w:val="1"/>
-      <w:numFmt w:val="bullet"/>
-      <w:lvlText w:val=""/>
-      <w:lvlJc w:val="left"/>
-      <w:pPr>
-        <w:tabs>
-          <w:tab w:val="num" w:pos="2158"/>
-        </w:tabs>
-        <w:ind w:left="2158" w:hanging="360"/>
-      </w:pPr>
-      <w:rPr>
-        <w:rFonts w:ascii="Wingdings" w:hAnsi="Wingdings" w:hint="default"/>
-      </w:rPr>
-    </w:lvl>
-    <w:lvl w:ilvl="3" w:tplc="04090001" w:tentative="1">
-      <w:start w:val="1"/>
-      <w:numFmt w:val="bullet"/>
-      <w:lvlText w:val=""/>
-      <w:lvlJc w:val="left"/>
-      <w:pPr>
-        <w:tabs>
-          <w:tab w:val="num" w:pos="2878"/>
-        </w:tabs>
-        <w:ind w:left="2878" w:hanging="360"/>
-      </w:pPr>
-      <w:rPr>
-        <w:rFonts w:ascii="Symbol" w:hAnsi="Symbol" w:hint="default"/>
-      </w:rPr>
-    </w:lvl>
-    <w:lvl w:ilvl="4" w:tplc="04090003" w:tentative="1">
-      <w:start w:val="1"/>
-      <w:numFmt w:val="bullet"/>
-      <w:lvlText w:val="o"/>
-      <w:lvlJc w:val="left"/>
-      <w:pPr>
-        <w:tabs>
-          <w:tab w:val="num" w:pos="3598"/>
-        </w:tabs>
-        <w:ind w:left="3598" w:hanging="360"/>
-      </w:pPr>
-      <w:rPr>
-        <w:rFonts w:ascii="Courier New" w:hAnsi="Courier New" w:hint="default"/>
-      </w:rPr>
-    </w:lvl>
-    <w:lvl w:ilvl="5" w:tplc="04090005" w:tentative="1">
-      <w:start w:val="1"/>
-      <w:numFmt w:val="bullet"/>
-      <w:lvlText w:val=""/>
-      <w:lvlJc w:val="left"/>
-      <w:pPr>
-        <w:tabs>
-          <w:tab w:val="num" w:pos="4318"/>
-        </w:tabs>
-        <w:ind w:left="4318" w:hanging="360"/>
-      </w:pPr>
-      <w:rPr>
-        <w:rFonts w:ascii="Wingdings" w:hAnsi="Wingdings" w:hint="default"/>
-      </w:rPr>
-    </w:lvl>
-    <w:lvl w:ilvl="6" w:tplc="04090001" w:tentative="1">
-      <w:start w:val="1"/>
-      <w:numFmt w:val="bullet"/>
-      <w:lvlText w:val=""/>
-      <w:lvlJc w:val="left"/>
-      <w:pPr>
-        <w:tabs>
-          <w:tab w:val="num" w:pos="5038"/>
-        </w:tabs>
-        <w:ind w:left="5038" w:hanging="360"/>
-      </w:pPr>
-      <w:rPr>
-        <w:rFonts w:ascii="Symbol" w:hAnsi="Symbol" w:hint="default"/>
-      </w:rPr>
-    </w:lvl>
-    <w:lvl w:ilvl="7" w:tplc="04090003" w:tentative="1">
-      <w:start w:val="1"/>
-      <w:numFmt w:val="bullet"/>
-      <w:lvlText w:val="o"/>
-      <w:lvlJc w:val="left"/>
-      <w:pPr>
-        <w:tabs>
-          <w:tab w:val="num" w:pos="5758"/>
-        </w:tabs>
-        <w:ind w:left="5758" w:hanging="360"/>
-      </w:pPr>
-      <w:rPr>
-        <w:rFonts w:ascii="Courier New" w:hAnsi="Courier New" w:hint="default"/>
-      </w:rPr>
-    </w:lvl>
-    <w:lvl w:ilvl="8" w:tplc="04090005" w:tentative="1">
-      <w:start w:val="1"/>
-      <w:numFmt w:val="bullet"/>
-      <w:lvlText w:val=""/>
-      <w:lvlJc w:val="left"/>
-      <w:pPr>
-        <w:tabs>
-          <w:tab w:val="num" w:pos="6478"/>
-        </w:tabs>
-        <w:ind w:left="6478" w:hanging="360"/>
-      </w:pPr>
-      <w:rPr>
-        <w:rFonts w:ascii="Wingdings" w:hAnsi="Wingdings" w:hint="default"/>
-      </w:rPr>
-    </w:lvl>
-  </w:abstractNum>
-  <w:abstractNum w:abstractNumId="16" w15:restartNumberingAfterBreak="0">
-    <w:nsid w:val="42B97F7B"/>
-    <w:multiLevelType w:val="singleLevel"/>
-    <w:tmpl w:val="04090001"/>
-    <w:lvl w:ilvl="0">
-      <w:start w:val="1"/>
-      <w:numFmt w:val="bullet"/>
-      <w:lvlText w:val=""/>
-      <w:lvlJc w:val="left"/>
-      <w:pPr>
-        <w:tabs>
-          <w:tab w:val="num" w:pos="360"/>
-        </w:tabs>
-        <w:ind w:left="360" w:hanging="360"/>
-      </w:pPr>
-      <w:rPr>
-        <w:rFonts w:ascii="Symbol" w:hAnsi="Symbol" w:hint="default"/>
-      </w:rPr>
-    </w:lvl>
-  </w:abstractNum>
-  <w:abstractNum w:abstractNumId="17" w15:restartNumberingAfterBreak="0">
-    <w:nsid w:val="49E170D0"/>
-    <w:multiLevelType w:val="singleLevel"/>
-    <w:tmpl w:val="04090001"/>
-    <w:lvl w:ilvl="0">
-      <w:start w:val="1"/>
-      <w:numFmt w:val="bullet"/>
-      <w:lvlText w:val=""/>
-      <w:lvlJc w:val="left"/>
-      <w:pPr>
-        <w:tabs>
-          <w:tab w:val="num" w:pos="360"/>
-        </w:tabs>
-        <w:ind w:left="360" w:hanging="360"/>
-      </w:pPr>
-      <w:rPr>
-        <w:rFonts w:ascii="Symbol" w:hAnsi="Symbol" w:hint="default"/>
-      </w:rPr>
-    </w:lvl>
-  </w:abstractNum>
-  <w:abstractNum w:abstractNumId="18" w15:restartNumberingAfterBreak="0">
-    <w:nsid w:val="4F64732B"/>
-    <w:multiLevelType w:val="singleLevel"/>
-    <w:tmpl w:val="04090001"/>
-    <w:lvl w:ilvl="0">
-      <w:start w:val="1"/>
-      <w:numFmt w:val="bullet"/>
-      <w:lvlText w:val=""/>
-      <w:lvlJc w:val="left"/>
-      <w:pPr>
-        <w:tabs>
-          <w:tab w:val="num" w:pos="360"/>
-        </w:tabs>
-        <w:ind w:left="360" w:hanging="360"/>
-      </w:pPr>
-      <w:rPr>
-        <w:rFonts w:ascii="Symbol" w:hAnsi="Symbol" w:hint="default"/>
-      </w:rPr>
-    </w:lvl>
-  </w:abstractNum>
-  <w:abstractNum w:abstractNumId="19" w15:restartNumberingAfterBreak="0">
-    <w:nsid w:val="52DF734E"/>
-    <w:multiLevelType w:val="singleLevel"/>
-    <w:tmpl w:val="04090001"/>
-    <w:lvl w:ilvl="0">
-      <w:start w:val="1"/>
-      <w:numFmt w:val="bullet"/>
-      <w:lvlText w:val=""/>
-      <w:lvlJc w:val="left"/>
-      <w:pPr>
-        <w:tabs>
-          <w:tab w:val="num" w:pos="360"/>
-        </w:tabs>
-        <w:ind w:left="360" w:hanging="360"/>
-      </w:pPr>
-      <w:rPr>
-        <w:rFonts w:ascii="Symbol" w:hAnsi="Symbol" w:hint="default"/>
-      </w:rPr>
-    </w:lvl>
-  </w:abstractNum>
-  <w:abstractNum w:abstractNumId="20" w15:restartNumberingAfterBreak="0">
-    <w:nsid w:val="606962A1"/>
-    <w:multiLevelType w:val="hybridMultilevel"/>
-    <w:tmpl w:val="EB34D1CC"/>
-    <w:lvl w:ilvl="0" w:tplc="1F5ED464">
-      <w:start w:val="1"/>
-      <w:numFmt w:val="bullet"/>
-      <w:lvlText w:val=""/>
-      <w:lvlJc w:val="left"/>
-      <w:pPr>
-        <w:tabs>
-          <w:tab w:val="num" w:pos="1485"/>
-        </w:tabs>
-        <w:ind w:left="1485" w:hanging="360"/>
-      </w:pPr>
-      <w:rPr>
-        <w:rFonts w:ascii="Symbol" w:hAnsi="Symbol" w:hint="default"/>
-      </w:rPr>
-    </w:lvl>
-    <w:lvl w:ilvl="1" w:tplc="04090003" w:tentative="1">
-      <w:start w:val="1"/>
-      <w:numFmt w:val="bullet"/>
-      <w:lvlText w:val="o"/>
-      <w:lvlJc w:val="left"/>
-      <w:pPr>
-        <w:tabs>
-          <w:tab w:val="num" w:pos="2205"/>
-        </w:tabs>
-        <w:ind w:left="2205" w:hanging="360"/>
-      </w:pPr>
-      <w:rPr>
-        <w:rFonts w:ascii="Courier New" w:hAnsi="Courier New" w:hint="default"/>
-      </w:rPr>
-    </w:lvl>
-    <w:lvl w:ilvl="2" w:tplc="04090005" w:tentative="1">
-      <w:start w:val="1"/>
-      <w:numFmt w:val="bullet"/>
-      <w:lvlText w:val=""/>
-      <w:lvlJc w:val="left"/>
-      <w:pPr>
-        <w:tabs>
-          <w:tab w:val="num" w:pos="2925"/>
-        </w:tabs>
-        <w:ind w:left="2925" w:hanging="360"/>
-      </w:pPr>
-      <w:rPr>
-        <w:rFonts w:ascii="Wingdings" w:hAnsi="Wingdings" w:hint="default"/>
-      </w:rPr>
-    </w:lvl>
-    <w:lvl w:ilvl="3" w:tplc="04090001" w:tentative="1">
-      <w:start w:val="1"/>
-      <w:numFmt w:val="bullet"/>
-      <w:lvlText w:val=""/>
-      <w:lvlJc w:val="left"/>
-      <w:pPr>
-        <w:tabs>
-          <w:tab w:val="num" w:pos="3645"/>
-        </w:tabs>
-        <w:ind w:left="3645" w:hanging="360"/>
-      </w:pPr>
-      <w:rPr>
-        <w:rFonts w:ascii="Symbol" w:hAnsi="Symbol" w:hint="default"/>
-      </w:rPr>
-    </w:lvl>
-    <w:lvl w:ilvl="4" w:tplc="04090003" w:tentative="1">
-      <w:start w:val="1"/>
-      <w:numFmt w:val="bullet"/>
-      <w:lvlText w:val="o"/>
-      <w:lvlJc w:val="left"/>
-      <w:pPr>
-        <w:tabs>
-          <w:tab w:val="num" w:pos="4365"/>
-        </w:tabs>
-        <w:ind w:left="4365" w:hanging="360"/>
-      </w:pPr>
-      <w:rPr>
-        <w:rFonts w:ascii="Courier New" w:hAnsi="Courier New" w:hint="default"/>
-      </w:rPr>
-    </w:lvl>
-    <w:lvl w:ilvl="5" w:tplc="04090005" w:tentative="1">
-      <w:start w:val="1"/>
-      <w:numFmt w:val="bullet"/>
-      <w:lvlText w:val=""/>
-      <w:lvlJc w:val="left"/>
-      <w:pPr>
-        <w:tabs>
-          <w:tab w:val="num" w:pos="5085"/>
-        </w:tabs>
-        <w:ind w:left="5085" w:hanging="360"/>
-      </w:pPr>
-      <w:rPr>
-        <w:rFonts w:ascii="Wingdings" w:hAnsi="Wingdings" w:hint="default"/>
-      </w:rPr>
-    </w:lvl>
-    <w:lvl w:ilvl="6" w:tplc="04090001" w:tentative="1">
-      <w:start w:val="1"/>
-      <w:numFmt w:val="bullet"/>
-      <w:lvlText w:val=""/>
-      <w:lvlJc w:val="left"/>
-      <w:pPr>
-        <w:tabs>
-          <w:tab w:val="num" w:pos="5805"/>
-        </w:tabs>
-        <w:ind w:left="5805" w:hanging="360"/>
-      </w:pPr>
-      <w:rPr>
-        <w:rFonts w:ascii="Symbol" w:hAnsi="Symbol" w:hint="default"/>
-      </w:rPr>
-    </w:lvl>
-    <w:lvl w:ilvl="7" w:tplc="04090003" w:tentative="1">
-      <w:start w:val="1"/>
-      <w:numFmt w:val="bullet"/>
-      <w:lvlText w:val="o"/>
-      <w:lvlJc w:val="left"/>
-      <w:pPr>
-        <w:tabs>
-          <w:tab w:val="num" w:pos="6525"/>
-        </w:tabs>
-        <w:ind w:left="6525" w:hanging="360"/>
-      </w:pPr>
-      <w:rPr>
-        <w:rFonts w:ascii="Courier New" w:hAnsi="Courier New" w:hint="default"/>
-      </w:rPr>
-    </w:lvl>
-    <w:lvl w:ilvl="8" w:tplc="04090005" w:tentative="1">
-      <w:start w:val="1"/>
-      <w:numFmt w:val="bullet"/>
-      <w:lvlText w:val=""/>
-      <w:lvlJc w:val="left"/>
-      <w:pPr>
-        <w:tabs>
-          <w:tab w:val="num" w:pos="7245"/>
-        </w:tabs>
-        <w:ind w:left="7245" w:hanging="360"/>
-      </w:pPr>
-      <w:rPr>
-        <w:rFonts w:ascii="Wingdings" w:hAnsi="Wingdings" w:hint="default"/>
-      </w:rPr>
-    </w:lvl>
-  </w:abstractNum>
-  <w:abstractNum w:abstractNumId="21" w15:restartNumberingAfterBreak="0">
-    <w:nsid w:val="66807FD9"/>
-    <w:multiLevelType w:val="hybridMultilevel"/>
-    <w:tmpl w:val="EDA6B834"/>
-    <w:lvl w:ilvl="0" w:tplc="04090001">
-      <w:start w:val="1"/>
-      <w:numFmt w:val="bullet"/>
-      <w:lvlText w:val=""/>
-      <w:lvlJc w:val="left"/>
-      <w:pPr>
-        <w:tabs>
-          <w:tab w:val="num" w:pos="1440"/>
-        </w:tabs>
-        <w:ind w:left="1440" w:hanging="360"/>
-      </w:pPr>
-      <w:rPr>
-        <w:rFonts w:ascii="Symbol" w:hAnsi="Symbol" w:hint="default"/>
-      </w:rPr>
-    </w:lvl>
-    <w:lvl w:ilvl="1" w:tplc="04090003" w:tentative="1">
-      <w:start w:val="1"/>
-      <w:numFmt w:val="bullet"/>
-      <w:lvlText w:val="o"/>
-      <w:lvlJc w:val="left"/>
-      <w:pPr>
-        <w:tabs>
-          <w:tab w:val="num" w:pos="2160"/>
-        </w:tabs>
-        <w:ind w:left="2160" w:hanging="360"/>
-      </w:pPr>
-      <w:rPr>
-        <w:rFonts w:ascii="Courier New" w:hAnsi="Courier New" w:hint="default"/>
-      </w:rPr>
-    </w:lvl>
-    <w:lvl w:ilvl="2" w:tplc="04090005" w:tentative="1">
-      <w:start w:val="1"/>
-      <w:numFmt w:val="bullet"/>
-      <w:lvlText w:val=""/>
-      <w:lvlJc w:val="left"/>
-      <w:pPr>
-        <w:tabs>
-          <w:tab w:val="num" w:pos="2880"/>
-        </w:tabs>
-        <w:ind w:left="2880" w:hanging="360"/>
-      </w:pPr>
-      <w:rPr>
-        <w:rFonts w:ascii="Wingdings" w:hAnsi="Wingdings" w:hint="default"/>
-      </w:rPr>
-    </w:lvl>
-    <w:lvl w:ilvl="3" w:tplc="04090001" w:tentative="1">
-      <w:start w:val="1"/>
-      <w:numFmt w:val="bullet"/>
-      <w:lvlText w:val=""/>
-      <w:lvlJc w:val="left"/>
-      <w:pPr>
-        <w:tabs>
-          <w:tab w:val="num" w:pos="3600"/>
-        </w:tabs>
-        <w:ind w:left="3600" w:hanging="360"/>
-      </w:pPr>
-      <w:rPr>
-        <w:rFonts w:ascii="Symbol" w:hAnsi="Symbol" w:hint="default"/>
-      </w:rPr>
-    </w:lvl>
-    <w:lvl w:ilvl="4" w:tplc="04090003" w:tentative="1">
-      <w:start w:val="1"/>
-      <w:numFmt w:val="bullet"/>
-      <w:lvlText w:val="o"/>
-      <w:lvlJc w:val="left"/>
-      <w:pPr>
-        <w:tabs>
-          <w:tab w:val="num" w:pos="4320"/>
-        </w:tabs>
-        <w:ind w:left="4320" w:hanging="360"/>
-      </w:pPr>
-      <w:rPr>
-        <w:rFonts w:ascii="Courier New" w:hAnsi="Courier New" w:hint="default"/>
-      </w:rPr>
-    </w:lvl>
-    <w:lvl w:ilvl="5" w:tplc="04090005" w:tentative="1">
-      <w:start w:val="1"/>
-      <w:numFmt w:val="bullet"/>
-      <w:lvlText w:val=""/>
-      <w:lvlJc w:val="left"/>
-      <w:pPr>
-        <w:tabs>
-          <w:tab w:val="num" w:pos="5040"/>
-        </w:tabs>
-        <w:ind w:left="5040" w:hanging="360"/>
-      </w:pPr>
-      <w:rPr>
-        <w:rFonts w:ascii="Wingdings" w:hAnsi="Wingdings" w:hint="default"/>
-      </w:rPr>
-    </w:lvl>
-    <w:lvl w:ilvl="6" w:tplc="04090001" w:tentative="1">
-      <w:start w:val="1"/>
-      <w:numFmt w:val="bullet"/>
-      <w:lvlText w:val=""/>
-      <w:lvlJc w:val="left"/>
-      <w:pPr>
-        <w:tabs>
-          <w:tab w:val="num" w:pos="5760"/>
-        </w:tabs>
-        <w:ind w:left="5760" w:hanging="360"/>
-      </w:pPr>
-      <w:rPr>
-        <w:rFonts w:ascii="Symbol" w:hAnsi="Symbol" w:hint="default"/>
-      </w:rPr>
-    </w:lvl>
-    <w:lvl w:ilvl="7" w:tplc="04090003" w:tentative="1">
-      <w:start w:val="1"/>
-      <w:numFmt w:val="bullet"/>
-      <w:lvlText w:val="o"/>
-      <w:lvlJc w:val="left"/>
-      <w:pPr>
-        <w:tabs>
-          <w:tab w:val="num" w:pos="6480"/>
-        </w:tabs>
-        <w:ind w:left="6480" w:hanging="360"/>
-      </w:pPr>
-      <w:rPr>
-        <w:rFonts w:ascii="Courier New" w:hAnsi="Courier New" w:hint="default"/>
-      </w:rPr>
-    </w:lvl>
-    <w:lvl w:ilvl="8" w:tplc="04090005" w:tentative="1">
-      <w:start w:val="1"/>
-      <w:numFmt w:val="bullet"/>
-      <w:lvlText w:val=""/>
-      <w:lvlJc w:val="left"/>
-      <w:pPr>
-        <w:tabs>
-          <w:tab w:val="num" w:pos="7200"/>
-        </w:tabs>
-        <w:ind w:left="7200" w:hanging="360"/>
-      </w:pPr>
-      <w:rPr>
-        <w:rFonts w:ascii="Wingdings" w:hAnsi="Wingdings" w:hint="default"/>
-      </w:rPr>
-    </w:lvl>
-  </w:abstractNum>
-  <w:abstractNum w:abstractNumId="22" w15:restartNumberingAfterBreak="0">
-    <w:nsid w:val="6D2F7D46"/>
-    <w:multiLevelType w:val="singleLevel"/>
-    <w:tmpl w:val="04090001"/>
-    <w:lvl w:ilvl="0">
-      <w:start w:val="1"/>
-      <w:numFmt w:val="bullet"/>
-      <w:lvlText w:val=""/>
-      <w:lvlJc w:val="left"/>
-      <w:pPr>
-        <w:tabs>
-          <w:tab w:val="num" w:pos="360"/>
-        </w:tabs>
-        <w:ind w:left="360" w:hanging="360"/>
-      </w:pPr>
-      <w:rPr>
-        <w:rFonts w:ascii="Symbol" w:hAnsi="Symbol" w:hint="default"/>
-      </w:rPr>
-    </w:lvl>
-  </w:abstractNum>
-  <w:abstractNum w:abstractNumId="23" w15:restartNumberingAfterBreak="0">
-    <w:nsid w:val="6D8859E9"/>
-    <w:multiLevelType w:val="hybridMultilevel"/>
-    <w:tmpl w:val="68C4A246"/>
-    <w:lvl w:ilvl="0" w:tplc="ECDEAA52">
-      <w:start w:val="1"/>
-      <w:numFmt w:val="bullet"/>
-      <w:lvlText w:val=""/>
-      <w:lvlJc w:val="left"/>
-      <w:pPr>
-        <w:tabs>
-          <w:tab w:val="num" w:pos="1485"/>
-        </w:tabs>
-        <w:ind w:left="1485" w:hanging="360"/>
-      </w:pPr>
-      <w:rPr>
-        <w:rFonts w:ascii="Symbol" w:hAnsi="Symbol" w:hint="default"/>
-      </w:rPr>
-    </w:lvl>
-    <w:lvl w:ilvl="1" w:tplc="04090003" w:tentative="1">
-      <w:start w:val="1"/>
-      <w:numFmt w:val="bullet"/>
-      <w:lvlText w:val="o"/>
-      <w:lvlJc w:val="left"/>
-      <w:pPr>
-        <w:tabs>
-          <w:tab w:val="num" w:pos="2205"/>
-        </w:tabs>
-        <w:ind w:left="2205" w:hanging="360"/>
-      </w:pPr>
-      <w:rPr>
-        <w:rFonts w:ascii="Courier New" w:hAnsi="Courier New" w:hint="default"/>
-      </w:rPr>
-    </w:lvl>
-    <w:lvl w:ilvl="2" w:tplc="04090005" w:tentative="1">
-      <w:start w:val="1"/>
-      <w:numFmt w:val="bullet"/>
-      <w:lvlText w:val=""/>
-      <w:lvlJc w:val="left"/>
-      <w:pPr>
-        <w:tabs>
-          <w:tab w:val="num" w:pos="2925"/>
-        </w:tabs>
-        <w:ind w:left="2925" w:hanging="360"/>
-      </w:pPr>
-      <w:rPr>
-        <w:rFonts w:ascii="Wingdings" w:hAnsi="Wingdings" w:hint="default"/>
-      </w:rPr>
-    </w:lvl>
-    <w:lvl w:ilvl="3" w:tplc="04090001" w:tentative="1">
-      <w:start w:val="1"/>
-      <w:numFmt w:val="bullet"/>
-      <w:lvlText w:val=""/>
-      <w:lvlJc w:val="left"/>
-      <w:pPr>
-        <w:tabs>
-          <w:tab w:val="num" w:pos="3645"/>
-        </w:tabs>
-        <w:ind w:left="3645" w:hanging="360"/>
-      </w:pPr>
-      <w:rPr>
-        <w:rFonts w:ascii="Symbol" w:hAnsi="Symbol" w:hint="default"/>
-      </w:rPr>
-    </w:lvl>
-    <w:lvl w:ilvl="4" w:tplc="04090003" w:tentative="1">
-      <w:start w:val="1"/>
-      <w:numFmt w:val="bullet"/>
-      <w:lvlText w:val="o"/>
-      <w:lvlJc w:val="left"/>
-      <w:pPr>
-        <w:tabs>
-          <w:tab w:val="num" w:pos="4365"/>
-        </w:tabs>
-        <w:ind w:left="4365" w:hanging="360"/>
-      </w:pPr>
-      <w:rPr>
-        <w:rFonts w:ascii="Courier New" w:hAnsi="Courier New" w:hint="default"/>
-      </w:rPr>
-    </w:lvl>
-    <w:lvl w:ilvl="5" w:tplc="04090005" w:tentative="1">
-      <w:start w:val="1"/>
-      <w:numFmt w:val="bullet"/>
-      <w:lvlText w:val=""/>
-      <w:lvlJc w:val="left"/>
-      <w:pPr>
-        <w:tabs>
-          <w:tab w:val="num" w:pos="5085"/>
-        </w:tabs>
-        <w:ind w:left="5085" w:hanging="360"/>
-      </w:pPr>
-      <w:rPr>
-        <w:rFonts w:ascii="Wingdings" w:hAnsi="Wingdings" w:hint="default"/>
-      </w:rPr>
-    </w:lvl>
-    <w:lvl w:ilvl="6" w:tplc="04090001" w:tentative="1">
-      <w:start w:val="1"/>
-      <w:numFmt w:val="bullet"/>
-      <w:lvlText w:val=""/>
-      <w:lvlJc w:val="left"/>
-      <w:pPr>
-        <w:tabs>
-          <w:tab w:val="num" w:pos="5805"/>
-        </w:tabs>
-        <w:ind w:left="5805" w:hanging="360"/>
-      </w:pPr>
-      <w:rPr>
-        <w:rFonts w:ascii="Symbol" w:hAnsi="Symbol" w:hint="default"/>
-      </w:rPr>
-    </w:lvl>
-    <w:lvl w:ilvl="7" w:tplc="04090003" w:tentative="1">
-      <w:start w:val="1"/>
-      <w:numFmt w:val="bullet"/>
-      <w:lvlText w:val="o"/>
-      <w:lvlJc w:val="left"/>
-      <w:pPr>
-        <w:tabs>
-          <w:tab w:val="num" w:pos="6525"/>
-        </w:tabs>
-        <w:ind w:left="6525" w:hanging="360"/>
-      </w:pPr>
-      <w:rPr>
-        <w:rFonts w:ascii="Courier New" w:hAnsi="Courier New" w:hint="default"/>
-      </w:rPr>
-    </w:lvl>
-    <w:lvl w:ilvl="8" w:tplc="04090005" w:tentative="1">
-      <w:start w:val="1"/>
-      <w:numFmt w:val="bullet"/>
-      <w:lvlText w:val=""/>
-      <w:lvlJc w:val="left"/>
-      <w:pPr>
-        <w:tabs>
-          <w:tab w:val="num" w:pos="7245"/>
-        </w:tabs>
-        <w:ind w:left="7245" w:hanging="360"/>
-      </w:pPr>
-      <w:rPr>
-        <w:rFonts w:ascii="Wingdings" w:hAnsi="Wingdings" w:hint="default"/>
-      </w:rPr>
-    </w:lvl>
-  </w:abstractNum>
-  <w:abstractNum w:abstractNumId="24" w15:restartNumberingAfterBreak="0">
-    <w:nsid w:val="71F21F2A"/>
-    <w:multiLevelType w:val="singleLevel"/>
-    <w:tmpl w:val="04090001"/>
-    <w:lvl w:ilvl="0">
-      <w:start w:val="1"/>
-      <w:numFmt w:val="bullet"/>
-      <w:lvlText w:val=""/>
-      <w:lvlJc w:val="left"/>
-      <w:pPr>
-        <w:tabs>
-          <w:tab w:val="num" w:pos="360"/>
-        </w:tabs>
-        <w:ind w:left="360" w:hanging="360"/>
-      </w:pPr>
-      <w:rPr>
-        <w:rFonts w:ascii="Symbol" w:hAnsi="Symbol" w:hint="default"/>
-      </w:rPr>
-    </w:lvl>
-  </w:abstractNum>
-  <w:abstractNum w:abstractNumId="25" w15:restartNumberingAfterBreak="0">
-    <w:nsid w:val="743601FB"/>
-    <w:multiLevelType w:val="singleLevel"/>
-    <w:tmpl w:val="04090001"/>
-    <w:lvl w:ilvl="0">
-      <w:start w:val="1"/>
-      <w:numFmt w:val="bullet"/>
-      <w:lvlText w:val=""/>
-      <w:lvlJc w:val="left"/>
-      <w:pPr>
-        <w:tabs>
-          <w:tab w:val="num" w:pos="360"/>
-        </w:tabs>
-        <w:ind w:left="360" w:hanging="360"/>
-      </w:pPr>
-      <w:rPr>
-        <w:rFonts w:ascii="Symbol" w:hAnsi="Symbol" w:hint="default"/>
-      </w:rPr>
-    </w:lvl>
-  </w:abstractNum>
-  <w:abstractNum w:abstractNumId="26" w15:restartNumberingAfterBreak="0">
-    <w:nsid w:val="756150CA"/>
-    <w:multiLevelType w:val="singleLevel"/>
-    <w:tmpl w:val="04090001"/>
-    <w:lvl w:ilvl="0">
-      <w:start w:val="1"/>
-      <w:numFmt w:val="bullet"/>
-      <w:lvlText w:val=""/>
-      <w:lvlJc w:val="left"/>
-      <w:pPr>
-        <w:tabs>
-          <w:tab w:val="num" w:pos="360"/>
-        </w:tabs>
-        <w:ind w:left="360" w:hanging="360"/>
-      </w:pPr>
-      <w:rPr>
-        <w:rFonts w:ascii="Symbol" w:hAnsi="Symbol" w:hint="default"/>
-      </w:rPr>
-    </w:lvl>
-  </w:abstractNum>
-  <w:abstractNum w:abstractNumId="27" w15:restartNumberingAfterBreak="0">
-    <w:nsid w:val="7BE434D7"/>
-    <w:multiLevelType w:val="singleLevel"/>
-    <w:tmpl w:val="04090001"/>
-    <w:lvl w:ilvl="0">
-      <w:start w:val="1"/>
-      <w:numFmt w:val="bullet"/>
-      <w:lvlText w:val=""/>
-      <w:lvlJc w:val="left"/>
-      <w:pPr>
-        <w:tabs>
-          <w:tab w:val="num" w:pos="360"/>
-        </w:tabs>
-        <w:ind w:left="360" w:hanging="360"/>
-      </w:pPr>
-      <w:rPr>
-        <w:rFonts w:ascii="Symbol" w:hAnsi="Symbol" w:hint="default"/>
-      </w:rPr>
-    </w:lvl>
-  </w:abstractNum>
-  <w:abstractNum w:abstractNumId="28" w15:restartNumberingAfterBreak="0">
-    <w:nsid w:val="7C285540"/>
-    <w:multiLevelType w:val="hybridMultilevel"/>
-    <w:tmpl w:val="70C83E90"/>
-    <w:lvl w:ilvl="0" w:tplc="1F5ED464">
-      <w:start w:val="1"/>
-      <w:numFmt w:val="bullet"/>
-      <w:lvlText w:val=""/>
-      <w:lvlJc w:val="left"/>
-      <w:pPr>
-        <w:tabs>
-          <w:tab w:val="num" w:pos="1483"/>
-        </w:tabs>
-        <w:ind w:left="1483" w:hanging="360"/>
-      </w:pPr>
-      <w:rPr>
-        <w:rFonts w:ascii="Symbol" w:hAnsi="Symbol" w:hint="default"/>
-      </w:rPr>
-    </w:lvl>
-    <w:lvl w:ilvl="1" w:tplc="04090003">
-      <w:start w:val="1"/>
-      <w:numFmt w:val="bullet"/>
-      <w:lvlText w:val="o"/>
-      <w:lvlJc w:val="left"/>
-      <w:pPr>
-        <w:tabs>
-          <w:tab w:val="num" w:pos="1438"/>
-        </w:tabs>
-        <w:ind w:left="1438" w:hanging="360"/>
-      </w:pPr>
-      <w:rPr>
-        <w:rFonts w:ascii="Courier New" w:hAnsi="Courier New" w:hint="default"/>
-      </w:rPr>
-    </w:lvl>
-    <w:lvl w:ilvl="2" w:tplc="04090005" w:tentative="1">
-      <w:start w:val="1"/>
-      <w:numFmt w:val="bullet"/>
-      <w:lvlText w:val=""/>
-      <w:lvlJc w:val="left"/>
-      <w:pPr>
-        <w:tabs>
-          <w:tab w:val="num" w:pos="2158"/>
-        </w:tabs>
-        <w:ind w:left="2158" w:hanging="360"/>
-      </w:pPr>
-      <w:rPr>
-        <w:rFonts w:ascii="Wingdings" w:hAnsi="Wingdings" w:hint="default"/>
-      </w:rPr>
-    </w:lvl>
-    <w:lvl w:ilvl="3" w:tplc="04090001" w:tentative="1">
-      <w:start w:val="1"/>
-      <w:numFmt w:val="bullet"/>
-      <w:lvlText w:val=""/>
-      <w:lvlJc w:val="left"/>
-      <w:pPr>
-        <w:tabs>
-          <w:tab w:val="num" w:pos="2878"/>
-        </w:tabs>
-        <w:ind w:left="2878" w:hanging="360"/>
-      </w:pPr>
-      <w:rPr>
-        <w:rFonts w:ascii="Symbol" w:hAnsi="Symbol" w:hint="default"/>
-      </w:rPr>
-    </w:lvl>
-    <w:lvl w:ilvl="4" w:tplc="04090003" w:tentative="1">
-      <w:start w:val="1"/>
-      <w:numFmt w:val="bullet"/>
-      <w:lvlText w:val="o"/>
-      <w:lvlJc w:val="left"/>
-      <w:pPr>
-        <w:tabs>
-          <w:tab w:val="num" w:pos="3598"/>
-        </w:tabs>
-        <w:ind w:left="3598" w:hanging="360"/>
-      </w:pPr>
-      <w:rPr>
-        <w:rFonts w:ascii="Courier New" w:hAnsi="Courier New" w:hint="default"/>
-      </w:rPr>
-    </w:lvl>
-    <w:lvl w:ilvl="5" w:tplc="04090005" w:tentative="1">
-      <w:start w:val="1"/>
-      <w:numFmt w:val="bullet"/>
-      <w:lvlText w:val=""/>
-      <w:lvlJc w:val="left"/>
-      <w:pPr>
-        <w:tabs>
-          <w:tab w:val="num" w:pos="4318"/>
-        </w:tabs>
-        <w:ind w:left="4318" w:hanging="360"/>
-      </w:pPr>
-      <w:rPr>
-        <w:rFonts w:ascii="Wingdings" w:hAnsi="Wingdings" w:hint="default"/>
-      </w:rPr>
-    </w:lvl>
-    <w:lvl w:ilvl="6" w:tplc="04090001" w:tentative="1">
-      <w:start w:val="1"/>
-      <w:numFmt w:val="bullet"/>
-      <w:lvlText w:val=""/>
-      <w:lvlJc w:val="left"/>
-      <w:pPr>
-        <w:tabs>
-          <w:tab w:val="num" w:pos="5038"/>
-        </w:tabs>
-        <w:ind w:left="5038" w:hanging="360"/>
-      </w:pPr>
-      <w:rPr>
-        <w:rFonts w:ascii="Symbol" w:hAnsi="Symbol" w:hint="default"/>
-      </w:rPr>
-    </w:lvl>
-    <w:lvl w:ilvl="7" w:tplc="04090003" w:tentative="1">
-      <w:start w:val="1"/>
-      <w:numFmt w:val="bullet"/>
-      <w:lvlText w:val="o"/>
-      <w:lvlJc w:val="left"/>
-      <w:pPr>
-        <w:tabs>
-          <w:tab w:val="num" w:pos="5758"/>
-        </w:tabs>
-        <w:ind w:left="5758" w:hanging="360"/>
-      </w:pPr>
-      <w:rPr>
-        <w:rFonts w:ascii="Courier New" w:hAnsi="Courier New" w:hint="default"/>
-      </w:rPr>
-    </w:lvl>
-    <w:lvl w:ilvl="8" w:tplc="04090005" w:tentative="1">
-      <w:start w:val="1"/>
-      <w:numFmt w:val="bullet"/>
-      <w:lvlText w:val=""/>
-      <w:lvlJc w:val="left"/>
-      <w:pPr>
-        <w:tabs>
-          <w:tab w:val="num" w:pos="6478"/>
-        </w:tabs>
-        <w:ind w:left="6478" w:hanging="360"/>
-      </w:pPr>
-      <w:rPr>
-        <w:rFonts w:ascii="Wingdings" w:hAnsi="Wingdings" w:hint="default"/>
-      </w:rPr>
-    </w:lvl>
-  </w:abstractNum>
   <w:num w:numId="1" w16cid:durableId="100951716">
     <w:abstractNumId w:val="0"/>
   </w:num>
-  <w:num w:numId="2" w16cid:durableId="1977642738">
-    <w:abstractNumId w:val="12"/>
+  <w:num w:numId="2" w16cid:durableId="154028298">
+    <w:abstractNumId w:val="1"/>
   </w:num>
-  <w:num w:numId="3" w16cid:durableId="133063116">
-    <w:abstractNumId w:val="27"/>
-  </w:num>
-  <w:num w:numId="4" w16cid:durableId="614676279">
-    <w:abstractNumId w:val="19"/>
-  </w:num>
-  <w:num w:numId="5" w16cid:durableId="2134051340">
-    <w:abstractNumId w:val="18"/>
-  </w:num>
-  <w:num w:numId="6" w16cid:durableId="471799078">
-    <w:abstractNumId w:val="1"/>
-    <w:lvlOverride w:ilvl="0">
-      <w:lvl w:ilvl="0">
-        <w:numFmt w:val="bullet"/>
-        <w:lvlText w:val=""/>
-        <w:legacy w:legacy="1" w:legacySpace="0" w:legacyIndent="360"/>
-        <w:lvlJc w:val="left"/>
-        <w:pPr>
-          <w:ind w:left="720" w:hanging="360"/>
-        </w:pPr>
-        <w:rPr>
-          <w:rFonts w:ascii="Symbol" w:hAnsi="Symbol" w:hint="default"/>
-        </w:rPr>
-      </w:lvl>
-    </w:lvlOverride>
-  </w:num>
-  <w:num w:numId="7" w16cid:durableId="22555179">
-    <w:abstractNumId w:val="2"/>
-  </w:num>
-  <w:num w:numId="8" w16cid:durableId="1658069430">
-    <w:abstractNumId w:val="26"/>
-  </w:num>
-  <w:num w:numId="9" w16cid:durableId="1894076237">
-    <w:abstractNumId w:val="4"/>
-  </w:num>
-  <w:num w:numId="10" w16cid:durableId="2132553306">
-    <w:abstractNumId w:val="13"/>
-  </w:num>
-  <w:num w:numId="11" w16cid:durableId="2114132868">
-    <w:abstractNumId w:val="11"/>
-  </w:num>
-  <w:num w:numId="12" w16cid:durableId="1162895873">
-    <w:abstractNumId w:val="25"/>
-  </w:num>
-  <w:num w:numId="13" w16cid:durableId="324743573">
-    <w:abstractNumId w:val="10"/>
-  </w:num>
-  <w:num w:numId="14" w16cid:durableId="1539051147">
-    <w:abstractNumId w:val="5"/>
-  </w:num>
-  <w:num w:numId="15" w16cid:durableId="732969655">
-    <w:abstractNumId w:val="24"/>
-  </w:num>
-  <w:num w:numId="16" w16cid:durableId="925263170">
-    <w:abstractNumId w:val="17"/>
-  </w:num>
-  <w:num w:numId="17" w16cid:durableId="1316377050">
-    <w:abstractNumId w:val="7"/>
-  </w:num>
-  <w:num w:numId="18" w16cid:durableId="1430390954">
-    <w:abstractNumId w:val="16"/>
-  </w:num>
-  <w:num w:numId="19" w16cid:durableId="617874360">
-    <w:abstractNumId w:val="1"/>
-    <w:lvlOverride w:ilvl="0">
-      <w:lvl w:ilvl="0">
-        <w:start w:val="1"/>
-        <w:numFmt w:val="bullet"/>
-        <w:lvlText w:val=""/>
-        <w:legacy w:legacy="1" w:legacySpace="0" w:legacyIndent="360"/>
-        <w:lvlJc w:val="left"/>
-        <w:pPr>
-          <w:ind w:left="1080" w:hanging="360"/>
-        </w:pPr>
-        <w:rPr>
-          <w:rFonts w:ascii="Symbol" w:hAnsi="Symbol" w:hint="default"/>
-        </w:rPr>
-      </w:lvl>
-    </w:lvlOverride>
-  </w:num>
-  <w:num w:numId="20" w16cid:durableId="1372456768">
-    <w:abstractNumId w:val="9"/>
-  </w:num>
-  <w:num w:numId="21" w16cid:durableId="1506090820">
-    <w:abstractNumId w:val="22"/>
-  </w:num>
-  <w:num w:numId="22" w16cid:durableId="527568217">
-    <w:abstractNumId w:val="0"/>
-    <w:lvlOverride w:ilvl="0">
-      <w:startOverride w:val="1"/>
-    </w:lvlOverride>
-    <w:lvlOverride w:ilvl="1">
-      <w:startOverride w:val="1"/>
-    </w:lvlOverride>
-    <w:lvlOverride w:ilvl="2">
-      <w:startOverride w:val="1"/>
-    </w:lvlOverride>
-    <w:lvlOverride w:ilvl="3">
-      <w:startOverride w:val="1"/>
-    </w:lvlOverride>
-    <w:lvlOverride w:ilvl="4">
-      <w:startOverride w:val="1"/>
-    </w:lvlOverride>
-    <w:lvlOverride w:ilvl="5">
-      <w:startOverride w:val="1"/>
-    </w:lvlOverride>
-    <w:lvlOverride w:ilvl="6">
-      <w:startOverride w:val="1"/>
-    </w:lvlOverride>
-    <w:lvlOverride w:ilvl="7">
-      <w:startOverride w:val="1"/>
-    </w:lvlOverride>
-    <w:lvlOverride w:ilvl="8">
-      <w:startOverride w:val="1"/>
-    </w:lvlOverride>
-  </w:num>
-  <w:num w:numId="23" w16cid:durableId="1206793592">
-    <w:abstractNumId w:val="17"/>
-  </w:num>
-  <w:num w:numId="24" w16cid:durableId="1966887923">
-    <w:abstractNumId w:val="7"/>
-  </w:num>
-  <w:num w:numId="25" w16cid:durableId="1763180813">
-    <w:abstractNumId w:val="16"/>
-  </w:num>
-  <w:num w:numId="26" w16cid:durableId="105514926">
-    <w:abstractNumId w:val="0"/>
-  </w:num>
-  <w:num w:numId="27" w16cid:durableId="1065956786">
-    <w:abstractNumId w:val="0"/>
-  </w:num>
-  <w:num w:numId="28" w16cid:durableId="560140038">
-    <w:abstractNumId w:val="0"/>
-  </w:num>
-  <w:num w:numId="29" w16cid:durableId="199173927">
-    <w:abstractNumId w:val="0"/>
-  </w:num>
-  <w:num w:numId="30" w16cid:durableId="1137914777">
-    <w:abstractNumId w:val="0"/>
-  </w:num>
-  <w:num w:numId="31" w16cid:durableId="1073771226">
-    <w:abstractNumId w:val="0"/>
-  </w:num>
-  <w:num w:numId="32" w16cid:durableId="1705860629">
-    <w:abstractNumId w:val="0"/>
-  </w:num>
-  <w:num w:numId="33" w16cid:durableId="637613650">
-    <w:abstractNumId w:val="0"/>
-  </w:num>
-  <w:num w:numId="34" w16cid:durableId="933977937">
-    <w:abstractNumId w:val="0"/>
-  </w:num>
-  <w:num w:numId="35" w16cid:durableId="1597901249">
-    <w:abstractNumId w:val="0"/>
-  </w:num>
-  <w:num w:numId="36" w16cid:durableId="1381245236">
-    <w:abstractNumId w:val="0"/>
-  </w:num>
-  <w:num w:numId="37" w16cid:durableId="267931649">
-    <w:abstractNumId w:val="0"/>
-  </w:num>
-  <w:num w:numId="38" w16cid:durableId="258635775">
-    <w:abstractNumId w:val="0"/>
-  </w:num>
-  <w:num w:numId="39" w16cid:durableId="1278217560">
-    <w:abstractNumId w:val="0"/>
-  </w:num>
-  <w:num w:numId="40" w16cid:durableId="260796198">
-    <w:abstractNumId w:val="0"/>
-  </w:num>
-  <w:num w:numId="41" w16cid:durableId="1168129354">
-    <w:abstractNumId w:val="0"/>
-  </w:num>
-  <w:num w:numId="42" w16cid:durableId="214237854">
-    <w:abstractNumId w:val="0"/>
-  </w:num>
-  <w:num w:numId="43" w16cid:durableId="182475786">
-    <w:abstractNumId w:val="0"/>
-  </w:num>
-  <w:num w:numId="44" w16cid:durableId="693504913">
-    <w:abstractNumId w:val="0"/>
-  </w:num>
-  <w:num w:numId="45" w16cid:durableId="1670479593">
-    <w:abstractNumId w:val="0"/>
-  </w:num>
-  <w:num w:numId="46" w16cid:durableId="280039157">
-    <w:abstractNumId w:val="0"/>
-  </w:num>
-  <w:num w:numId="47" w16cid:durableId="1923221520">
-    <w:abstractNumId w:val="21"/>
-  </w:num>
-  <w:num w:numId="48" w16cid:durableId="1943223494">
-    <w:abstractNumId w:val="6"/>
-  </w:num>
-  <w:num w:numId="49" w16cid:durableId="812253944">
-    <w:abstractNumId w:val="23"/>
-  </w:num>
-  <w:num w:numId="50" w16cid:durableId="484250662">
-    <w:abstractNumId w:val="20"/>
-  </w:num>
-  <w:num w:numId="51" w16cid:durableId="530145825">
-    <w:abstractNumId w:val="15"/>
-  </w:num>
-  <w:num w:numId="52" w16cid:durableId="1504007009">
-    <w:abstractNumId w:val="28"/>
-  </w:num>
-  <w:num w:numId="53" w16cid:durableId="1814255496">
-    <w:abstractNumId w:val="14"/>
-  </w:num>
-  <w:num w:numId="54" w16cid:durableId="962685873">
-    <w:abstractNumId w:val="3"/>
-  </w:num>
-  <w:num w:numId="55" w16cid:durableId="154028298">
-    <w:abstractNumId w:val="8"/>
-  </w:num>
+  <w:numIdMacAtCleanup w:val="2"/>
 </w:numbering>
 </file>
 
@@ -5995,7 +4388,7 @@
     <w:pPr>
       <w:widowControl/>
       <w:numPr>
-        <w:numId w:val="55"/>
+        <w:numId w:val="2"/>
       </w:numPr>
       <w:tabs>
         <w:tab w:val="left" w:pos="720"/>

</xml_diff>